<commit_message>
Some more small fixes
</commit_message>
<xml_diff>
--- a/documents/ManualDiaryAppVersion1.1_20220529.docx
+++ b/documents/ManualDiaryAppVersion1.1_20220529.docx
@@ -1483,7 +1483,12 @@
       </w:r>
     </w:p>
     <w:sectPr>
-      <w:headerReference w:type="default" r:id="rId19"/>
+      <w:headerReference w:type="even" r:id="rId19"/>
+      <w:headerReference w:type="default" r:id="rId20"/>
+      <w:footerReference w:type="even" r:id="rId21"/>
+      <w:footerReference w:type="default" r:id="rId22"/>
+      <w:headerReference w:type="first" r:id="rId23"/>
+      <w:footerReference w:type="first" r:id="rId24"/>
       <w:pgSz w:w="11906" w:h="16838"/>
       <w:pgMar w:top="1417" w:right="1417" w:bottom="1417" w:left="1417" w:header="708" w:footer="708" w:gutter="0"/>
       <w:cols w:space="708"/>
@@ -1518,6 +1523,36 @@
 </w:endnotes>
 </file>
 
+<file path=word/footer1.xml><?xml version="1.0" encoding="utf-8"?>
+<w:ftr xmlns:wpc="http://schemas.microsoft.com/office/word/2010/wordprocessingCanvas" xmlns:cx="http://schemas.microsoft.com/office/drawing/2014/chartex" xmlns:cx1="http://schemas.microsoft.com/office/drawing/2015/9/8/chartex" xmlns:cx2="http://schemas.microsoft.com/office/drawing/2015/10/21/chartex" xmlns:cx3="http://schemas.microsoft.com/office/drawing/2016/5/9/chartex" xmlns:cx4="http://schemas.microsoft.com/office/drawing/2016/5/10/chartex" xmlns:cx5="http://schemas.microsoft.com/office/drawing/2016/5/11/chartex" xmlns:cx6="http://schemas.microsoft.com/office/drawing/2016/5/12/chartex" xmlns:cx7="http://schemas.microsoft.com/office/drawing/2016/5/13/chartex" xmlns:cx8="http://schemas.microsoft.com/office/drawing/2016/5/14/chartex" xmlns:mc="http://schemas.openxmlformats.org/markup-compatibility/2006" xmlns:aink="http://schemas.microsoft.com/office/drawing/2016/ink" xmlns:am3d="http://schemas.microsoft.com/office/drawing/2017/model3d" xmlns:o="urn:schemas-microsoft-com:office:office" xmlns:oel="http://schemas.microsoft.com/office/2019/extlst" xmlns:r="http://schemas.openxmlformats.org/officeDocument/2006/relationships" xmlns:m="http://schemas.openxmlformats.org/officeDocument/2006/math" xmlns:v="urn:schemas-microsoft-com:vml" xmlns:wp14="http://schemas.microsoft.com/office/word/2010/wordprocessingDrawing" xmlns:wp="http://schemas.openxmlformats.org/drawingml/2006/wordprocessingDrawing" xmlns:w10="urn:schemas-microsoft-com:office:word" xmlns:w="http://schemas.openxmlformats.org/wordprocessingml/2006/main" xmlns:w14="http://schemas.microsoft.com/office/word/2010/wordml" xmlns:w15="http://schemas.microsoft.com/office/word/2012/wordml" xmlns:w16cex="http://schemas.microsoft.com/office/word/2018/wordml/cex" xmlns:w16cid="http://schemas.microsoft.com/office/word/2016/wordml/cid" xmlns:w16="http://schemas.microsoft.com/office/word/2018/wordml" xmlns:w16sdtdh="http://schemas.microsoft.com/office/word/2020/wordml/sdtdatahash" xmlns:w16se="http://schemas.microsoft.com/office/word/2015/wordml/symex" xmlns:wpg="http://schemas.microsoft.com/office/word/2010/wordprocessingGroup" xmlns:wpi="http://schemas.microsoft.com/office/word/2010/wordprocessingInk" xmlns:wne="http://schemas.microsoft.com/office/word/2006/wordml" xmlns:wps="http://schemas.microsoft.com/office/word/2010/wordprocessingShape" mc:Ignorable="w14 w15 w16se w16cid w16 w16cex w16sdtdh wp14">
+  <w:p>
+    <w:pPr>
+      <w:pStyle w:val="Sidfot"/>
+    </w:pPr>
+  </w:p>
+</w:ftr>
+</file>
+
+<file path=word/footer2.xml><?xml version="1.0" encoding="utf-8"?>
+<w:ftr xmlns:wpc="http://schemas.microsoft.com/office/word/2010/wordprocessingCanvas" xmlns:cx="http://schemas.microsoft.com/office/drawing/2014/chartex" xmlns:cx1="http://schemas.microsoft.com/office/drawing/2015/9/8/chartex" xmlns:cx2="http://schemas.microsoft.com/office/drawing/2015/10/21/chartex" xmlns:cx3="http://schemas.microsoft.com/office/drawing/2016/5/9/chartex" xmlns:cx4="http://schemas.microsoft.com/office/drawing/2016/5/10/chartex" xmlns:cx5="http://schemas.microsoft.com/office/drawing/2016/5/11/chartex" xmlns:cx6="http://schemas.microsoft.com/office/drawing/2016/5/12/chartex" xmlns:cx7="http://schemas.microsoft.com/office/drawing/2016/5/13/chartex" xmlns:cx8="http://schemas.microsoft.com/office/drawing/2016/5/14/chartex" xmlns:mc="http://schemas.openxmlformats.org/markup-compatibility/2006" xmlns:aink="http://schemas.microsoft.com/office/drawing/2016/ink" xmlns:am3d="http://schemas.microsoft.com/office/drawing/2017/model3d" xmlns:o="urn:schemas-microsoft-com:office:office" xmlns:oel="http://schemas.microsoft.com/office/2019/extlst" xmlns:r="http://schemas.openxmlformats.org/officeDocument/2006/relationships" xmlns:m="http://schemas.openxmlformats.org/officeDocument/2006/math" xmlns:v="urn:schemas-microsoft-com:vml" xmlns:wp14="http://schemas.microsoft.com/office/word/2010/wordprocessingDrawing" xmlns:wp="http://schemas.openxmlformats.org/drawingml/2006/wordprocessingDrawing" xmlns:w10="urn:schemas-microsoft-com:office:word" xmlns:w="http://schemas.openxmlformats.org/wordprocessingml/2006/main" xmlns:w14="http://schemas.microsoft.com/office/word/2010/wordml" xmlns:w15="http://schemas.microsoft.com/office/word/2012/wordml" xmlns:w16cex="http://schemas.microsoft.com/office/word/2018/wordml/cex" xmlns:w16cid="http://schemas.microsoft.com/office/word/2016/wordml/cid" xmlns:w16="http://schemas.microsoft.com/office/word/2018/wordml" xmlns:w16sdtdh="http://schemas.microsoft.com/office/word/2020/wordml/sdtdatahash" xmlns:w16se="http://schemas.microsoft.com/office/word/2015/wordml/symex" xmlns:wpg="http://schemas.microsoft.com/office/word/2010/wordprocessingGroup" xmlns:wpi="http://schemas.microsoft.com/office/word/2010/wordprocessingInk" xmlns:wne="http://schemas.microsoft.com/office/word/2006/wordml" xmlns:wps="http://schemas.microsoft.com/office/word/2010/wordprocessingShape" mc:Ignorable="w14 w15 w16se w16cid w16 w16cex w16sdtdh wp14">
+  <w:p>
+    <w:pPr>
+      <w:pStyle w:val="Sidfot"/>
+    </w:pPr>
+  </w:p>
+</w:ftr>
+</file>
+
+<file path=word/footer3.xml><?xml version="1.0" encoding="utf-8"?>
+<w:ftr xmlns:wpc="http://schemas.microsoft.com/office/word/2010/wordprocessingCanvas" xmlns:cx="http://schemas.microsoft.com/office/drawing/2014/chartex" xmlns:cx1="http://schemas.microsoft.com/office/drawing/2015/9/8/chartex" xmlns:cx2="http://schemas.microsoft.com/office/drawing/2015/10/21/chartex" xmlns:cx3="http://schemas.microsoft.com/office/drawing/2016/5/9/chartex" xmlns:cx4="http://schemas.microsoft.com/office/drawing/2016/5/10/chartex" xmlns:cx5="http://schemas.microsoft.com/office/drawing/2016/5/11/chartex" xmlns:cx6="http://schemas.microsoft.com/office/drawing/2016/5/12/chartex" xmlns:cx7="http://schemas.microsoft.com/office/drawing/2016/5/13/chartex" xmlns:cx8="http://schemas.microsoft.com/office/drawing/2016/5/14/chartex" xmlns:mc="http://schemas.openxmlformats.org/markup-compatibility/2006" xmlns:aink="http://schemas.microsoft.com/office/drawing/2016/ink" xmlns:am3d="http://schemas.microsoft.com/office/drawing/2017/model3d" xmlns:o="urn:schemas-microsoft-com:office:office" xmlns:oel="http://schemas.microsoft.com/office/2019/extlst" xmlns:r="http://schemas.openxmlformats.org/officeDocument/2006/relationships" xmlns:m="http://schemas.openxmlformats.org/officeDocument/2006/math" xmlns:v="urn:schemas-microsoft-com:vml" xmlns:wp14="http://schemas.microsoft.com/office/word/2010/wordprocessingDrawing" xmlns:wp="http://schemas.openxmlformats.org/drawingml/2006/wordprocessingDrawing" xmlns:w10="urn:schemas-microsoft-com:office:word" xmlns:w="http://schemas.openxmlformats.org/wordprocessingml/2006/main" xmlns:w14="http://schemas.microsoft.com/office/word/2010/wordml" xmlns:w15="http://schemas.microsoft.com/office/word/2012/wordml" xmlns:w16cex="http://schemas.microsoft.com/office/word/2018/wordml/cex" xmlns:w16cid="http://schemas.microsoft.com/office/word/2016/wordml/cid" xmlns:w16="http://schemas.microsoft.com/office/word/2018/wordml" xmlns:w16sdtdh="http://schemas.microsoft.com/office/word/2020/wordml/sdtdatahash" xmlns:w16se="http://schemas.microsoft.com/office/word/2015/wordml/symex" xmlns:wpg="http://schemas.microsoft.com/office/word/2010/wordprocessingGroup" xmlns:wpi="http://schemas.microsoft.com/office/word/2010/wordprocessingInk" xmlns:wne="http://schemas.microsoft.com/office/word/2006/wordml" xmlns:wps="http://schemas.microsoft.com/office/word/2010/wordprocessingShape" mc:Ignorable="w14 w15 w16se w16cid w16 w16cex w16sdtdh wp14">
+  <w:p>
+    <w:pPr>
+      <w:pStyle w:val="Sidfot"/>
+    </w:pPr>
+  </w:p>
+</w:ftr>
+</file>
+
 <file path=word/footnotes.xml><?xml version="1.0" encoding="utf-8"?>
 <w:footnotes xmlns:wpc="http://schemas.microsoft.com/office/word/2010/wordprocessingCanvas" xmlns:cx="http://schemas.microsoft.com/office/drawing/2014/chartex" xmlns:cx1="http://schemas.microsoft.com/office/drawing/2015/9/8/chartex" xmlns:cx2="http://schemas.microsoft.com/office/drawing/2015/10/21/chartex" xmlns:cx3="http://schemas.microsoft.com/office/drawing/2016/5/9/chartex" xmlns:cx4="http://schemas.microsoft.com/office/drawing/2016/5/10/chartex" xmlns:cx5="http://schemas.microsoft.com/office/drawing/2016/5/11/chartex" xmlns:cx6="http://schemas.microsoft.com/office/drawing/2016/5/12/chartex" xmlns:cx7="http://schemas.microsoft.com/office/drawing/2016/5/13/chartex" xmlns:cx8="http://schemas.microsoft.com/office/drawing/2016/5/14/chartex" xmlns:mc="http://schemas.openxmlformats.org/markup-compatibility/2006" xmlns:aink="http://schemas.microsoft.com/office/drawing/2016/ink" xmlns:am3d="http://schemas.microsoft.com/office/drawing/2017/model3d" xmlns:o="urn:schemas-microsoft-com:office:office" xmlns:oel="http://schemas.microsoft.com/office/2019/extlst" xmlns:r="http://schemas.openxmlformats.org/officeDocument/2006/relationships" xmlns:m="http://schemas.openxmlformats.org/officeDocument/2006/math" xmlns:v="urn:schemas-microsoft-com:vml" xmlns:wp14="http://schemas.microsoft.com/office/word/2010/wordprocessingDrawing" xmlns:wp="http://schemas.openxmlformats.org/drawingml/2006/wordprocessingDrawing" xmlns:w10="urn:schemas-microsoft-com:office:word" xmlns:w="http://schemas.openxmlformats.org/wordprocessingml/2006/main" xmlns:w14="http://schemas.microsoft.com/office/word/2010/wordml" xmlns:w15="http://schemas.microsoft.com/office/word/2012/wordml" xmlns:w16cex="http://schemas.microsoft.com/office/word/2018/wordml/cex" xmlns:w16cid="http://schemas.microsoft.com/office/word/2016/wordml/cid" xmlns:w16="http://schemas.microsoft.com/office/word/2018/wordml" xmlns:w16sdtdh="http://schemas.microsoft.com/office/word/2020/wordml/sdtdatahash" xmlns:w16se="http://schemas.microsoft.com/office/word/2015/wordml/symex" xmlns:wpg="http://schemas.microsoft.com/office/word/2010/wordprocessingGroup" xmlns:wpi="http://schemas.microsoft.com/office/word/2010/wordprocessingInk" xmlns:wne="http://schemas.microsoft.com/office/word/2006/wordml" xmlns:wps="http://schemas.microsoft.com/office/word/2010/wordprocessingShape" mc:Ignorable="w14 w15 w16se w16cid w16 w16cex w16sdtdh wp14">
   <w:footnote w:type="separator" w:id="-1">
@@ -1544,6 +1579,16 @@
 </file>
 
 <file path=word/header1.xml><?xml version="1.0" encoding="utf-8"?>
+<w:hdr xmlns:wpc="http://schemas.microsoft.com/office/word/2010/wordprocessingCanvas" xmlns:cx="http://schemas.microsoft.com/office/drawing/2014/chartex" xmlns:cx1="http://schemas.microsoft.com/office/drawing/2015/9/8/chartex" xmlns:cx2="http://schemas.microsoft.com/office/drawing/2015/10/21/chartex" xmlns:cx3="http://schemas.microsoft.com/office/drawing/2016/5/9/chartex" xmlns:cx4="http://schemas.microsoft.com/office/drawing/2016/5/10/chartex" xmlns:cx5="http://schemas.microsoft.com/office/drawing/2016/5/11/chartex" xmlns:cx6="http://schemas.microsoft.com/office/drawing/2016/5/12/chartex" xmlns:cx7="http://schemas.microsoft.com/office/drawing/2016/5/13/chartex" xmlns:cx8="http://schemas.microsoft.com/office/drawing/2016/5/14/chartex" xmlns:mc="http://schemas.openxmlformats.org/markup-compatibility/2006" xmlns:aink="http://schemas.microsoft.com/office/drawing/2016/ink" xmlns:am3d="http://schemas.microsoft.com/office/drawing/2017/model3d" xmlns:o="urn:schemas-microsoft-com:office:office" xmlns:oel="http://schemas.microsoft.com/office/2019/extlst" xmlns:r="http://schemas.openxmlformats.org/officeDocument/2006/relationships" xmlns:m="http://schemas.openxmlformats.org/officeDocument/2006/math" xmlns:v="urn:schemas-microsoft-com:vml" xmlns:wp14="http://schemas.microsoft.com/office/word/2010/wordprocessingDrawing" xmlns:wp="http://schemas.openxmlformats.org/drawingml/2006/wordprocessingDrawing" xmlns:w10="urn:schemas-microsoft-com:office:word" xmlns:w="http://schemas.openxmlformats.org/wordprocessingml/2006/main" xmlns:w14="http://schemas.microsoft.com/office/word/2010/wordml" xmlns:w15="http://schemas.microsoft.com/office/word/2012/wordml" xmlns:w16cex="http://schemas.microsoft.com/office/word/2018/wordml/cex" xmlns:w16cid="http://schemas.microsoft.com/office/word/2016/wordml/cid" xmlns:w16="http://schemas.microsoft.com/office/word/2018/wordml" xmlns:w16sdtdh="http://schemas.microsoft.com/office/word/2020/wordml/sdtdatahash" xmlns:w16se="http://schemas.microsoft.com/office/word/2015/wordml/symex" xmlns:wpg="http://schemas.microsoft.com/office/word/2010/wordprocessingGroup" xmlns:wpi="http://schemas.microsoft.com/office/word/2010/wordprocessingInk" xmlns:wne="http://schemas.microsoft.com/office/word/2006/wordml" xmlns:wps="http://schemas.microsoft.com/office/word/2010/wordprocessingShape" mc:Ignorable="w14 w15 w16se w16cid w16 w16cex w16sdtdh wp14">
+  <w:p>
+    <w:pPr>
+      <w:pStyle w:val="Sidhuvud"/>
+    </w:pPr>
+  </w:p>
+</w:hdr>
+</file>
+
+<file path=word/header2.xml><?xml version="1.0" encoding="utf-8"?>
 <w:hdr xmlns:wpc="http://schemas.microsoft.com/office/word/2010/wordprocessingCanvas" xmlns:cx="http://schemas.microsoft.com/office/drawing/2014/chartex" xmlns:cx1="http://schemas.microsoft.com/office/drawing/2015/9/8/chartex" xmlns:cx2="http://schemas.microsoft.com/office/drawing/2015/10/21/chartex" xmlns:cx3="http://schemas.microsoft.com/office/drawing/2016/5/9/chartex" xmlns:cx4="http://schemas.microsoft.com/office/drawing/2016/5/10/chartex" xmlns:cx5="http://schemas.microsoft.com/office/drawing/2016/5/11/chartex" xmlns:cx6="http://schemas.microsoft.com/office/drawing/2016/5/12/chartex" xmlns:cx7="http://schemas.microsoft.com/office/drawing/2016/5/13/chartex" xmlns:cx8="http://schemas.microsoft.com/office/drawing/2016/5/14/chartex" xmlns:mc="http://schemas.openxmlformats.org/markup-compatibility/2006" xmlns:aink="http://schemas.microsoft.com/office/drawing/2016/ink" xmlns:am3d="http://schemas.microsoft.com/office/drawing/2017/model3d" xmlns:o="urn:schemas-microsoft-com:office:office" xmlns:oel="http://schemas.microsoft.com/office/2019/extlst" xmlns:r="http://schemas.openxmlformats.org/officeDocument/2006/relationships" xmlns:m="http://schemas.openxmlformats.org/officeDocument/2006/math" xmlns:v="urn:schemas-microsoft-com:vml" xmlns:wp14="http://schemas.microsoft.com/office/word/2010/wordprocessingDrawing" xmlns:wp="http://schemas.openxmlformats.org/drawingml/2006/wordprocessingDrawing" xmlns:w10="urn:schemas-microsoft-com:office:word" xmlns:w="http://schemas.openxmlformats.org/wordprocessingml/2006/main" xmlns:w14="http://schemas.microsoft.com/office/word/2010/wordml" xmlns:w15="http://schemas.microsoft.com/office/word/2012/wordml" xmlns:w16cex="http://schemas.microsoft.com/office/word/2018/wordml/cex" xmlns:w16cid="http://schemas.microsoft.com/office/word/2016/wordml/cid" xmlns:w16="http://schemas.microsoft.com/office/word/2018/wordml" xmlns:w16sdtdh="http://schemas.microsoft.com/office/word/2020/wordml/sdtdatahash" xmlns:w16se="http://schemas.microsoft.com/office/word/2015/wordml/symex" xmlns:wpg="http://schemas.microsoft.com/office/word/2010/wordprocessingGroup" xmlns:wpi="http://schemas.microsoft.com/office/word/2010/wordprocessingInk" xmlns:wne="http://schemas.microsoft.com/office/word/2006/wordml" xmlns:wps="http://schemas.microsoft.com/office/word/2010/wordprocessingShape" mc:Ignorable="w14 w15 w16se w16cid w16 w16cex w16sdtdh wp14">
   <w:p>
     <w:pPr>
@@ -1580,8 +1625,21 @@
       <w:t>1</w:t>
     </w:r>
     <w:r>
-      <w:t xml:space="preserve"> – 2022-05-16</w:t>
+      <w:t xml:space="preserve"> – 2022-05-</w:t>
     </w:r>
+    <w:r>
+      <w:t>29</w:t>
+    </w:r>
+  </w:p>
+</w:hdr>
+</file>
+
+<file path=word/header3.xml><?xml version="1.0" encoding="utf-8"?>
+<w:hdr xmlns:wpc="http://schemas.microsoft.com/office/word/2010/wordprocessingCanvas" xmlns:cx="http://schemas.microsoft.com/office/drawing/2014/chartex" xmlns:cx1="http://schemas.microsoft.com/office/drawing/2015/9/8/chartex" xmlns:cx2="http://schemas.microsoft.com/office/drawing/2015/10/21/chartex" xmlns:cx3="http://schemas.microsoft.com/office/drawing/2016/5/9/chartex" xmlns:cx4="http://schemas.microsoft.com/office/drawing/2016/5/10/chartex" xmlns:cx5="http://schemas.microsoft.com/office/drawing/2016/5/11/chartex" xmlns:cx6="http://schemas.microsoft.com/office/drawing/2016/5/12/chartex" xmlns:cx7="http://schemas.microsoft.com/office/drawing/2016/5/13/chartex" xmlns:cx8="http://schemas.microsoft.com/office/drawing/2016/5/14/chartex" xmlns:mc="http://schemas.openxmlformats.org/markup-compatibility/2006" xmlns:aink="http://schemas.microsoft.com/office/drawing/2016/ink" xmlns:am3d="http://schemas.microsoft.com/office/drawing/2017/model3d" xmlns:o="urn:schemas-microsoft-com:office:office" xmlns:oel="http://schemas.microsoft.com/office/2019/extlst" xmlns:r="http://schemas.openxmlformats.org/officeDocument/2006/relationships" xmlns:m="http://schemas.openxmlformats.org/officeDocument/2006/math" xmlns:v="urn:schemas-microsoft-com:vml" xmlns:wp14="http://schemas.microsoft.com/office/word/2010/wordprocessingDrawing" xmlns:wp="http://schemas.openxmlformats.org/drawingml/2006/wordprocessingDrawing" xmlns:w10="urn:schemas-microsoft-com:office:word" xmlns:w="http://schemas.openxmlformats.org/wordprocessingml/2006/main" xmlns:w14="http://schemas.microsoft.com/office/word/2010/wordml" xmlns:w15="http://schemas.microsoft.com/office/word/2012/wordml" xmlns:w16cex="http://schemas.microsoft.com/office/word/2018/wordml/cex" xmlns:w16cid="http://schemas.microsoft.com/office/word/2016/wordml/cid" xmlns:w16="http://schemas.microsoft.com/office/word/2018/wordml" xmlns:w16sdtdh="http://schemas.microsoft.com/office/word/2020/wordml/sdtdatahash" xmlns:w16se="http://schemas.microsoft.com/office/word/2015/wordml/symex" xmlns:wpg="http://schemas.microsoft.com/office/word/2010/wordprocessingGroup" xmlns:wpi="http://schemas.microsoft.com/office/word/2010/wordprocessingInk" xmlns:wne="http://schemas.microsoft.com/office/word/2006/wordml" xmlns:wps="http://schemas.microsoft.com/office/word/2010/wordprocessingShape" mc:Ignorable="w14 w15 w16se w16cid w16 w16cex w16sdtdh wp14">
+  <w:p>
+    <w:pPr>
+      <w:pStyle w:val="Sidhuvud"/>
+    </w:pPr>
   </w:p>
 </w:hdr>
 </file>

</xml_diff>